<commit_message>
edit lai noi dung
</commit_message>
<xml_diff>
--- a/DFD-QL_NCC__QL-CongNo.docx
+++ b/DFD-QL_NCC__QL-CongNo.docx
@@ -39,16 +39,7 @@
           <w:szCs w:val="56"/>
           <w:lang w:val="en-US"/>
         </w:rPr>
-        <w:t xml:space="preserve"> &amp; </w:t>
-      </w:r>
-      <w:r>
-        <w:rPr>
-          <w:rFonts w:ascii="Times New Roman" w:eastAsia="Times New Roman" w:hAnsi="Times New Roman" w:cs="Times New Roman"/>
-          <w:sz w:val="56"/>
-          <w:szCs w:val="56"/>
-          <w:lang w:val="en-US"/>
-        </w:rPr>
-        <w:t xml:space="preserve">DFD </w:t>
+        <w:t xml:space="preserve"> &amp; DFD </w:t>
       </w:r>
       <w:r>
         <w:rPr>
@@ -1038,7 +1029,29 @@
           <w:szCs w:val="32"/>
           <w:lang w:val="en-US"/>
         </w:rPr>
-        <w:t>Sơ đồ mức 1 (</w:t>
+        <w:t>Sơ đồ mức</w:t>
+      </w:r>
+      <w:r>
+        <w:rPr>
+          <w:rFonts w:ascii="Times New Roman" w:eastAsia="Times New Roman" w:hAnsi="Times New Roman" w:cs="Times New Roman"/>
+          <w:i/>
+          <w:iCs/>
+          <w:sz w:val="32"/>
+          <w:szCs w:val="32"/>
+          <w:lang w:val="en-US"/>
+        </w:rPr>
+        <w:t xml:space="preserve"> 2</w:t>
+      </w:r>
+      <w:r>
+        <w:rPr>
+          <w:rFonts w:ascii="Times New Roman" w:eastAsia="Times New Roman" w:hAnsi="Times New Roman" w:cs="Times New Roman"/>
+          <w:i/>
+          <w:iCs/>
+          <w:sz w:val="32"/>
+          <w:szCs w:val="32"/>
+          <w:lang w:val="en-US"/>
+        </w:rPr>
+        <w:t xml:space="preserve"> (</w:t>
       </w:r>
       <w:r>
         <w:rPr>
@@ -1179,7 +1192,29 @@
           <w:szCs w:val="32"/>
           <w:lang w:val="en-US"/>
         </w:rPr>
-        <w:t>Sơ đồ mức 1 (</w:t>
+        <w:t xml:space="preserve">Sơ đồ mức </w:t>
+      </w:r>
+      <w:r>
+        <w:rPr>
+          <w:rFonts w:ascii="Times New Roman" w:eastAsia="Times New Roman" w:hAnsi="Times New Roman" w:cs="Times New Roman"/>
+          <w:i/>
+          <w:iCs/>
+          <w:sz w:val="32"/>
+          <w:szCs w:val="32"/>
+          <w:lang w:val="en-US"/>
+        </w:rPr>
+        <w:t>2</w:t>
+      </w:r>
+      <w:r>
+        <w:rPr>
+          <w:rFonts w:ascii="Times New Roman" w:eastAsia="Times New Roman" w:hAnsi="Times New Roman" w:cs="Times New Roman"/>
+          <w:i/>
+          <w:iCs/>
+          <w:sz w:val="32"/>
+          <w:szCs w:val="32"/>
+          <w:lang w:val="en-US"/>
+        </w:rPr>
+        <w:t xml:space="preserve"> (</w:t>
       </w:r>
       <w:r>
         <w:rPr>

</xml_diff>